<commit_message>
Slides Feitos, Planilha de Riscos Feita e Documentação Atualizada
</commit_message>
<xml_diff>
--- a/T.I/PROJETO INDIVIDUAL.docx
+++ b/T.I/PROJETO INDIVIDUAL.docx
@@ -251,7 +251,15 @@
         <w:rPr>
           <w:sz w:val="24"/>
         </w:rPr>
-        <w:t>Desde os 10 anos minha vida vem sido acompanhada por uma trilha sonora. Uma trilha sonora que constantemente varia, se muda, se adapta, se atualiza. Em meio a todas essas mudanças, algo sempre permaneceu o mesmo: a presença do metal. E quando digo isso, não me refiro às conclusões rasas sobre música ou a nenhum tipo de rebeldia momentânea da adolescência. O metal e muitas de suas ideias sempre me acompanharam durante meus momentos pessoais. Versos, álbuns e melodias continuam vagando por meus pensamentos até nos momentos mais vazios dos meus dias.</w:t>
+        <w:t>Desde os 11</w:t>
+      </w:r>
+      <w:bookmarkStart w:id="0" w:name="_GoBack"/>
+      <w:bookmarkEnd w:id="0"/>
+      <w:r>
+        <w:rPr>
+          <w:sz w:val="24"/>
+        </w:rPr>
+        <w:t xml:space="preserve"> anos minha vida vem sido acompanhada por uma trilha sonora. Uma trilha sonora que constantemente varia, se muda, se adapta, se atualiza. Em meio a todas essas mudanças, algo sempre permaneceu o mesmo: a presença do metal. E quando digo isso, não me refiro às conclusões rasas sobre música ou a nenhum tipo de rebeldia momentânea da adolescência. O metal e muitas de suas ideias sempre me acompanharam durante meus momentos pessoais. Versos, álbuns e melodias continuam vagando por meus pensamentos até nos momentos mais vazios dos meus dias.</w:t>
       </w:r>
     </w:p>
     <w:p>
@@ -1973,7 +1981,6 @@
           <w:sz w:val="32"/>
         </w:rPr>
       </w:pPr>
-      <w:bookmarkStart w:id="0" w:name="_GoBack"/>
       <w:r>
         <w:rPr>
           <w:b/>
@@ -1983,7 +1990,6 @@
         <w:t>=====================================================</w:t>
       </w:r>
     </w:p>
-    <w:bookmarkEnd w:id="0"/>
     <w:p>
       <w:pPr>
         <w:jc w:val="center"/>
@@ -2093,18 +2099,338 @@
     </w:p>
     <w:p>
       <w:pPr>
-        <w:pStyle w:val="PargrafodaLista"/>
-        <w:rPr>
-          <w:sz w:val="24"/>
-        </w:rPr>
-      </w:pPr>
-    </w:p>
-    <w:p>
-      <w:pPr>
-        <w:pStyle w:val="PargrafodaLista"/>
-        <w:ind w:left="2136" w:firstLine="696"/>
-        <w:rPr>
-          <w:sz w:val="24"/>
+        <w:rPr>
+          <w:b/>
+          <w:sz w:val="32"/>
+        </w:rPr>
+      </w:pPr>
+    </w:p>
+    <w:p>
+      <w:pPr>
+        <w:rPr>
+          <w:b/>
+          <w:sz w:val="32"/>
+        </w:rPr>
+      </w:pPr>
+    </w:p>
+    <w:p>
+      <w:pPr>
+        <w:rPr>
+          <w:b/>
+          <w:sz w:val="32"/>
+        </w:rPr>
+      </w:pPr>
+    </w:p>
+    <w:p>
+      <w:pPr>
+        <w:rPr>
+          <w:b/>
+          <w:sz w:val="32"/>
+        </w:rPr>
+      </w:pPr>
+    </w:p>
+    <w:p>
+      <w:pPr>
+        <w:rPr>
+          <w:b/>
+          <w:sz w:val="32"/>
+        </w:rPr>
+      </w:pPr>
+    </w:p>
+    <w:p>
+      <w:pPr>
+        <w:rPr>
+          <w:b/>
+          <w:sz w:val="32"/>
+        </w:rPr>
+      </w:pPr>
+    </w:p>
+    <w:p>
+      <w:pPr>
+        <w:rPr>
+          <w:b/>
+          <w:sz w:val="32"/>
+        </w:rPr>
+      </w:pPr>
+    </w:p>
+    <w:p>
+      <w:pPr>
+        <w:rPr>
+          <w:b/>
+          <w:sz w:val="32"/>
+        </w:rPr>
+      </w:pPr>
+    </w:p>
+    <w:p>
+      <w:pPr>
+        <w:rPr>
+          <w:b/>
+          <w:sz w:val="32"/>
+        </w:rPr>
+      </w:pPr>
+    </w:p>
+    <w:p>
+      <w:pPr>
+        <w:rPr>
+          <w:b/>
+          <w:sz w:val="32"/>
+        </w:rPr>
+      </w:pPr>
+      <w:r>
+        <w:rPr>
+          <w:b/>
+          <w:sz w:val="32"/>
+        </w:rPr>
+        <w:lastRenderedPageBreak/>
+        <w:t>=====================================================</w:t>
+      </w:r>
+    </w:p>
+    <w:p>
+      <w:pPr>
+        <w:rPr>
+          <w:b/>
+          <w:sz w:val="32"/>
+        </w:rPr>
+      </w:pPr>
+    </w:p>
+    <w:p>
+      <w:pPr>
+        <w:jc w:val="center"/>
+        <w:rPr>
+          <w:b/>
+          <w:sz w:val="32"/>
+        </w:rPr>
+      </w:pPr>
+      <w:r>
+        <w:rPr>
+          <w:b/>
+          <w:sz w:val="32"/>
+        </w:rPr>
+        <w:t>Relacionamentos</w:t>
+      </w:r>
+    </w:p>
+    <w:p>
+      <w:pPr>
+        <w:jc w:val="center"/>
+        <w:rPr>
+          <w:b/>
+          <w:sz w:val="32"/>
+        </w:rPr>
+      </w:pPr>
+    </w:p>
+    <w:p>
+      <w:pPr>
+        <w:pStyle w:val="PargrafodaLista"/>
+        <w:numPr>
+          <w:ilvl w:val="0"/>
+          <w:numId w:val="8"/>
+        </w:numPr>
+        <w:rPr>
+          <w:b/>
+          <w:sz w:val="32"/>
+        </w:rPr>
+      </w:pPr>
+      <w:r>
+        <w:rPr>
+          <w:b/>
+          <w:sz w:val="32"/>
+        </w:rPr>
+        <w:t>Entidade Projeto N:1 Entidade Usuário;</w:t>
+      </w:r>
+    </w:p>
+    <w:p>
+      <w:pPr>
+        <w:pStyle w:val="PargrafodaLista"/>
+        <w:numPr>
+          <w:ilvl w:val="0"/>
+          <w:numId w:val="8"/>
+        </w:numPr>
+        <w:rPr>
+          <w:b/>
+          <w:sz w:val="32"/>
+        </w:rPr>
+      </w:pPr>
+      <w:r>
+        <w:rPr>
+          <w:b/>
+          <w:sz w:val="32"/>
+        </w:rPr>
+        <w:t xml:space="preserve">Entidade Usuário </w:t>
+      </w:r>
+      <w:proofErr w:type="gramStart"/>
+      <w:r>
+        <w:rPr>
+          <w:b/>
+          <w:sz w:val="32"/>
+        </w:rPr>
+        <w:t>N:M</w:t>
+      </w:r>
+      <w:proofErr w:type="gramEnd"/>
+      <w:r>
+        <w:rPr>
+          <w:b/>
+          <w:sz w:val="32"/>
+        </w:rPr>
+        <w:t xml:space="preserve"> Entidade Item, por meio de:</w:t>
+      </w:r>
+    </w:p>
+    <w:p>
+      <w:pPr>
+        <w:pStyle w:val="PargrafodaLista"/>
+        <w:rPr>
+          <w:b/>
+          <w:sz w:val="32"/>
+        </w:rPr>
+      </w:pPr>
+      <w:r>
+        <w:rPr>
+          <w:b/>
+          <w:sz w:val="32"/>
+        </w:rPr>
+        <w:t xml:space="preserve">Entidade Usuário </w:t>
+      </w:r>
+      <w:proofErr w:type="gramStart"/>
+      <w:r>
+        <w:rPr>
+          <w:b/>
+          <w:sz w:val="32"/>
+        </w:rPr>
+        <w:t>1:N</w:t>
+      </w:r>
+      <w:proofErr w:type="gramEnd"/>
+      <w:r>
+        <w:rPr>
+          <w:b/>
+          <w:sz w:val="32"/>
+        </w:rPr>
+        <w:t xml:space="preserve"> Entidade </w:t>
+      </w:r>
+      <w:proofErr w:type="spellStart"/>
+      <w:r>
+        <w:rPr>
+          <w:b/>
+          <w:sz w:val="32"/>
+        </w:rPr>
+        <w:t>itemUser</w:t>
+      </w:r>
+      <w:proofErr w:type="spellEnd"/>
+      <w:r>
+        <w:rPr>
+          <w:b/>
+          <w:sz w:val="32"/>
+        </w:rPr>
+        <w:t>,</w:t>
+      </w:r>
+    </w:p>
+    <w:p>
+      <w:pPr>
+        <w:pStyle w:val="PargrafodaLista"/>
+        <w:rPr>
+          <w:b/>
+          <w:sz w:val="32"/>
+        </w:rPr>
+      </w:pPr>
+      <w:r>
+        <w:rPr>
+          <w:b/>
+          <w:sz w:val="32"/>
+        </w:rPr>
+        <w:t xml:space="preserve">Entidade Item </w:t>
+      </w:r>
+      <w:proofErr w:type="gramStart"/>
+      <w:r>
+        <w:rPr>
+          <w:b/>
+          <w:sz w:val="32"/>
+        </w:rPr>
+        <w:t>1:N</w:t>
+      </w:r>
+      <w:proofErr w:type="gramEnd"/>
+      <w:r>
+        <w:rPr>
+          <w:b/>
+          <w:sz w:val="32"/>
+        </w:rPr>
+        <w:t xml:space="preserve"> Entidade </w:t>
+      </w:r>
+      <w:proofErr w:type="spellStart"/>
+      <w:r>
+        <w:rPr>
+          <w:b/>
+          <w:sz w:val="32"/>
+        </w:rPr>
+        <w:t>itemUser</w:t>
+      </w:r>
+      <w:proofErr w:type="spellEnd"/>
+      <w:r>
+        <w:rPr>
+          <w:b/>
+          <w:sz w:val="32"/>
+        </w:rPr>
+        <w:t>;</w:t>
+      </w:r>
+    </w:p>
+    <w:p>
+      <w:pPr>
+        <w:pStyle w:val="PargrafodaLista"/>
+        <w:numPr>
+          <w:ilvl w:val="0"/>
+          <w:numId w:val="8"/>
+        </w:numPr>
+        <w:rPr>
+          <w:b/>
+          <w:sz w:val="32"/>
+        </w:rPr>
+      </w:pPr>
+      <w:r>
+        <w:rPr>
+          <w:b/>
+          <w:sz w:val="32"/>
+        </w:rPr>
+        <w:t>Entidade Item N:1 Entidade Banda;</w:t>
+      </w:r>
+    </w:p>
+    <w:p>
+      <w:pPr>
+        <w:pStyle w:val="PargrafodaLista"/>
+        <w:numPr>
+          <w:ilvl w:val="0"/>
+          <w:numId w:val="8"/>
+        </w:numPr>
+        <w:rPr>
+          <w:b/>
+          <w:sz w:val="32"/>
+        </w:rPr>
+      </w:pPr>
+      <w:r>
+        <w:rPr>
+          <w:b/>
+          <w:sz w:val="32"/>
+        </w:rPr>
+        <w:t xml:space="preserve">Entidade Banda </w:t>
+      </w:r>
+      <w:proofErr w:type="gramStart"/>
+      <w:r>
+        <w:rPr>
+          <w:b/>
+          <w:sz w:val="32"/>
+        </w:rPr>
+        <w:t>1:N</w:t>
+      </w:r>
+      <w:proofErr w:type="gramEnd"/>
+      <w:r>
+        <w:rPr>
+          <w:b/>
+          <w:sz w:val="32"/>
+        </w:rPr>
+        <w:t xml:space="preserve"> Entidade Integrante;</w:t>
+      </w:r>
+    </w:p>
+    <w:p>
+      <w:pPr>
+        <w:rPr>
+          <w:b/>
+          <w:sz w:val="32"/>
         </w:rPr>
       </w:pPr>
     </w:p>
@@ -2347,6 +2673,119 @@
     </w:lvl>
   </w:abstractNum>
   <w:abstractNum w:abstractNumId="2" w15:restartNumberingAfterBreak="0">
+    <w:nsid w:val="565B371F"/>
+    <w:multiLevelType w:val="hybridMultilevel"/>
+    <w:tmpl w:val="B5DC4B64"/>
+    <w:lvl w:ilvl="0" w:tplc="04160001">
+      <w:start w:val="1"/>
+      <w:numFmt w:val="bullet"/>
+      <w:lvlText w:val=""/>
+      <w:lvlJc w:val="left"/>
+      <w:pPr>
+        <w:ind w:left="720" w:hanging="360"/>
+      </w:pPr>
+      <w:rPr>
+        <w:rFonts w:ascii="Symbol" w:hAnsi="Symbol" w:hint="default"/>
+      </w:rPr>
+    </w:lvl>
+    <w:lvl w:ilvl="1" w:tplc="04160003" w:tentative="1">
+      <w:start w:val="1"/>
+      <w:numFmt w:val="bullet"/>
+      <w:lvlText w:val="o"/>
+      <w:lvlJc w:val="left"/>
+      <w:pPr>
+        <w:ind w:left="1440" w:hanging="360"/>
+      </w:pPr>
+      <w:rPr>
+        <w:rFonts w:ascii="Courier New" w:hAnsi="Courier New" w:cs="Courier New" w:hint="default"/>
+      </w:rPr>
+    </w:lvl>
+    <w:lvl w:ilvl="2" w:tplc="04160005" w:tentative="1">
+      <w:start w:val="1"/>
+      <w:numFmt w:val="bullet"/>
+      <w:lvlText w:val=""/>
+      <w:lvlJc w:val="left"/>
+      <w:pPr>
+        <w:ind w:left="2160" w:hanging="360"/>
+      </w:pPr>
+      <w:rPr>
+        <w:rFonts w:ascii="Wingdings" w:hAnsi="Wingdings" w:hint="default"/>
+      </w:rPr>
+    </w:lvl>
+    <w:lvl w:ilvl="3" w:tplc="04160001" w:tentative="1">
+      <w:start w:val="1"/>
+      <w:numFmt w:val="bullet"/>
+      <w:lvlText w:val=""/>
+      <w:lvlJc w:val="left"/>
+      <w:pPr>
+        <w:ind w:left="2880" w:hanging="360"/>
+      </w:pPr>
+      <w:rPr>
+        <w:rFonts w:ascii="Symbol" w:hAnsi="Symbol" w:hint="default"/>
+      </w:rPr>
+    </w:lvl>
+    <w:lvl w:ilvl="4" w:tplc="04160003" w:tentative="1">
+      <w:start w:val="1"/>
+      <w:numFmt w:val="bullet"/>
+      <w:lvlText w:val="o"/>
+      <w:lvlJc w:val="left"/>
+      <w:pPr>
+        <w:ind w:left="3600" w:hanging="360"/>
+      </w:pPr>
+      <w:rPr>
+        <w:rFonts w:ascii="Courier New" w:hAnsi="Courier New" w:cs="Courier New" w:hint="default"/>
+      </w:rPr>
+    </w:lvl>
+    <w:lvl w:ilvl="5" w:tplc="04160005" w:tentative="1">
+      <w:start w:val="1"/>
+      <w:numFmt w:val="bullet"/>
+      <w:lvlText w:val=""/>
+      <w:lvlJc w:val="left"/>
+      <w:pPr>
+        <w:ind w:left="4320" w:hanging="360"/>
+      </w:pPr>
+      <w:rPr>
+        <w:rFonts w:ascii="Wingdings" w:hAnsi="Wingdings" w:hint="default"/>
+      </w:rPr>
+    </w:lvl>
+    <w:lvl w:ilvl="6" w:tplc="04160001" w:tentative="1">
+      <w:start w:val="1"/>
+      <w:numFmt w:val="bullet"/>
+      <w:lvlText w:val=""/>
+      <w:lvlJc w:val="left"/>
+      <w:pPr>
+        <w:ind w:left="5040" w:hanging="360"/>
+      </w:pPr>
+      <w:rPr>
+        <w:rFonts w:ascii="Symbol" w:hAnsi="Symbol" w:hint="default"/>
+      </w:rPr>
+    </w:lvl>
+    <w:lvl w:ilvl="7" w:tplc="04160003" w:tentative="1">
+      <w:start w:val="1"/>
+      <w:numFmt w:val="bullet"/>
+      <w:lvlText w:val="o"/>
+      <w:lvlJc w:val="left"/>
+      <w:pPr>
+        <w:ind w:left="5760" w:hanging="360"/>
+      </w:pPr>
+      <w:rPr>
+        <w:rFonts w:ascii="Courier New" w:hAnsi="Courier New" w:cs="Courier New" w:hint="default"/>
+      </w:rPr>
+    </w:lvl>
+    <w:lvl w:ilvl="8" w:tplc="04160005" w:tentative="1">
+      <w:start w:val="1"/>
+      <w:numFmt w:val="bullet"/>
+      <w:lvlText w:val=""/>
+      <w:lvlJc w:val="left"/>
+      <w:pPr>
+        <w:ind w:left="6480" w:hanging="360"/>
+      </w:pPr>
+      <w:rPr>
+        <w:rFonts w:ascii="Wingdings" w:hAnsi="Wingdings" w:hint="default"/>
+      </w:rPr>
+    </w:lvl>
+  </w:abstractNum>
+  <w:abstractNum w:abstractNumId="3" w15:restartNumberingAfterBreak="0">
     <w:nsid w:val="5DF72432"/>
     <w:multiLevelType w:val="hybridMultilevel"/>
     <w:tmpl w:val="9E14E5F6"/>
@@ -2459,7 +2898,7 @@
       </w:rPr>
     </w:lvl>
   </w:abstractNum>
-  <w:abstractNum w:abstractNumId="3" w15:restartNumberingAfterBreak="0">
+  <w:abstractNum w:abstractNumId="4" w15:restartNumberingAfterBreak="0">
     <w:nsid w:val="700257FC"/>
     <w:multiLevelType w:val="hybridMultilevel"/>
     <w:tmpl w:val="564E89FE"/>
@@ -2572,7 +3011,7 @@
       </w:rPr>
     </w:lvl>
   </w:abstractNum>
-  <w:abstractNum w:abstractNumId="4" w15:restartNumberingAfterBreak="0">
+  <w:abstractNum w:abstractNumId="5" w15:restartNumberingAfterBreak="0">
     <w:nsid w:val="707639AB"/>
     <w:multiLevelType w:val="hybridMultilevel"/>
     <w:tmpl w:val="2A62375A"/>
@@ -2685,7 +3124,7 @@
       </w:rPr>
     </w:lvl>
   </w:abstractNum>
-  <w:abstractNum w:abstractNumId="5" w15:restartNumberingAfterBreak="0">
+  <w:abstractNum w:abstractNumId="6" w15:restartNumberingAfterBreak="0">
     <w:nsid w:val="732D5C1F"/>
     <w:multiLevelType w:val="hybridMultilevel"/>
     <w:tmpl w:val="C3726324"/>
@@ -2798,7 +3237,7 @@
       </w:rPr>
     </w:lvl>
   </w:abstractNum>
-  <w:abstractNum w:abstractNumId="6" w15:restartNumberingAfterBreak="0">
+  <w:abstractNum w:abstractNumId="7" w15:restartNumberingAfterBreak="0">
     <w:nsid w:val="767659F1"/>
     <w:multiLevelType w:val="hybridMultilevel"/>
     <w:tmpl w:val="5A2E0E0E"/>
@@ -2912,25 +3351,28 @@
     </w:lvl>
   </w:abstractNum>
   <w:num w:numId="1">
-    <w:abstractNumId w:val="3"/>
+    <w:abstractNumId w:val="4"/>
   </w:num>
   <w:num w:numId="2">
     <w:abstractNumId w:val="0"/>
   </w:num>
   <w:num w:numId="3">
-    <w:abstractNumId w:val="4"/>
+    <w:abstractNumId w:val="5"/>
   </w:num>
   <w:num w:numId="4">
     <w:abstractNumId w:val="1"/>
   </w:num>
   <w:num w:numId="5">
-    <w:abstractNumId w:val="2"/>
+    <w:abstractNumId w:val="3"/>
   </w:num>
   <w:num w:numId="6">
-    <w:abstractNumId w:val="5"/>
+    <w:abstractNumId w:val="6"/>
   </w:num>
   <w:num w:numId="7">
-    <w:abstractNumId w:val="6"/>
+    <w:abstractNumId w:val="7"/>
+  </w:num>
+  <w:num w:numId="8">
+    <w:abstractNumId w:val="2"/>
   </w:num>
 </w:numbering>
 </file>
@@ -3636,7 +4078,7 @@
 </file>
 
 <file path=customXml/itemProps1.xml><?xml version="1.0" encoding="utf-8"?>
-<ds:datastoreItem xmlns:ds="http://schemas.openxmlformats.org/officeDocument/2006/customXml" ds:itemID="{F03CE73E-6F61-43D2-A2B0-F84B6BAC7B72}">
+<ds:datastoreItem xmlns:ds="http://schemas.openxmlformats.org/officeDocument/2006/customXml" ds:itemID="{0467BECE-1EC0-43A2-87BE-EDE71D5795B6}">
   <ds:schemaRefs>
     <ds:schemaRef ds:uri="http://schemas.openxmlformats.org/officeDocument/2006/bibliography"/>
   </ds:schemaRefs>

</xml_diff>